<commit_message>
Learnings: Adding Java, tech articles and updating the rest with new content
</commit_message>
<xml_diff>
--- a/LEETCODE_ARTICLES.docx
+++ b/LEETCODE_ARTICLES.docx
@@ -2168,7 +2168,7 @@
       <w:pPr>
         <w:ind w:firstLine="720"/>
       </w:pPr>
-      <w:hyperlink r:id="rId9" w:history="1">
+      <w:hyperlink r:id="rId9" w:anchor="step13" w:history="1">
         <w:r>
           <w:rPr>
             <w:rStyle w:val="Hyperlink"/>
@@ -2236,6 +2236,562 @@
       <w:r>
         <w:t>Check the solution you submitted</w:t>
       </w:r>
+    </w:p>
+    <w:p/>
+    <w:p/>
+    <w:p/>
+    <w:p>
+      <w:pPr>
+        <w:pStyle w:val="ListParagraph"/>
+        <w:numPr>
+          <w:ilvl w:val="0"/>
+          <w:numId w:val="1"/>
+        </w:numPr>
+      </w:pPr>
+      <w:r>
+        <w:rPr>
+          <w:b/>
+          <w:bCs/>
+          <w:sz w:val="28"/>
+          <w:szCs w:val="28"/>
+        </w:rPr>
+        <w:t>Amazon</w:t>
+      </w:r>
+      <w:r>
+        <w:rPr>
+          <w:b/>
+          <w:bCs/>
+        </w:rPr>
+        <w:t xml:space="preserve"> </w:t>
+      </w:r>
+      <w:r>
+        <w:t>online assessment questions</w:t>
+      </w:r>
+    </w:p>
+    <w:p>
+      <w:pPr>
+        <w:pStyle w:val="ListParagraph"/>
+      </w:pPr>
+      <w:hyperlink r:id="rId10" w:history="1">
+        <w:r>
+          <w:rPr>
+            <w:rStyle w:val="Hyperlink"/>
+          </w:rPr>
+          <w:t>https://leetcode.com/discuss/interview-question/344650/amazon-online-assessment-questions-2019</w:t>
+        </w:r>
+      </w:hyperlink>
+    </w:p>
+    <w:p>
+      <w:pPr>
+        <w:pStyle w:val="ListParagraph"/>
+      </w:pPr>
+    </w:p>
+    <w:p>
+      <w:pPr>
+        <w:numPr>
+          <w:ilvl w:val="0"/>
+          <w:numId w:val="2"/>
+        </w:numPr>
+        <w:shd w:val="clear" w:color="auto" w:fill="FFFFFF"/>
+        <w:spacing w:before="100" w:beforeAutospacing="1" w:after="100" w:afterAutospacing="1"/>
+        <w:rPr>
+          <w:rFonts w:ascii="PingFang SC" w:eastAsia="PingFang SC" w:hAnsi="PingFang SC"/>
+          <w:color w:val="424242"/>
+          <w:sz w:val="21"/>
+          <w:szCs w:val="21"/>
+        </w:rPr>
+      </w:pPr>
+      <w:hyperlink r:id="rId11" w:history="1">
+        <w:r>
+          <w:rPr>
+            <w:rStyle w:val="Hyperlink"/>
+            <w:rFonts w:ascii="PingFang SC" w:eastAsia="PingFang SC" w:hAnsi="PingFang SC" w:hint="eastAsia"/>
+            <w:color w:val="607D8B"/>
+            <w:sz w:val="21"/>
+            <w:szCs w:val="21"/>
+          </w:rPr>
+          <w:t>Most Common Word</w:t>
+        </w:r>
+      </w:hyperlink>
+    </w:p>
+    <w:p>
+      <w:pPr>
+        <w:numPr>
+          <w:ilvl w:val="0"/>
+          <w:numId w:val="2"/>
+        </w:numPr>
+        <w:shd w:val="clear" w:color="auto" w:fill="FFFFFF"/>
+        <w:spacing w:before="100" w:beforeAutospacing="1" w:after="100" w:afterAutospacing="1"/>
+        <w:rPr>
+          <w:rFonts w:ascii="PingFang SC" w:eastAsia="PingFang SC" w:hAnsi="PingFang SC" w:hint="eastAsia"/>
+          <w:color w:val="424242"/>
+          <w:sz w:val="21"/>
+          <w:szCs w:val="21"/>
+        </w:rPr>
+      </w:pPr>
+      <w:hyperlink r:id="rId12" w:history="1">
+        <w:r>
+          <w:rPr>
+            <w:rStyle w:val="Hyperlink"/>
+            <w:rFonts w:ascii="PingFang SC" w:eastAsia="PingFang SC" w:hAnsi="PingFang SC" w:hint="eastAsia"/>
+            <w:color w:val="607D8B"/>
+            <w:sz w:val="21"/>
+            <w:szCs w:val="21"/>
+          </w:rPr>
+          <w:t>Prison Cells After N Days</w:t>
+        </w:r>
+      </w:hyperlink>
+    </w:p>
+    <w:p>
+      <w:pPr>
+        <w:numPr>
+          <w:ilvl w:val="0"/>
+          <w:numId w:val="2"/>
+        </w:numPr>
+        <w:shd w:val="clear" w:color="auto" w:fill="FFFFFF"/>
+        <w:spacing w:before="100" w:beforeAutospacing="1" w:after="100" w:afterAutospacing="1"/>
+        <w:rPr>
+          <w:rFonts w:ascii="PingFang SC" w:eastAsia="PingFang SC" w:hAnsi="PingFang SC" w:hint="eastAsia"/>
+          <w:color w:val="424242"/>
+          <w:sz w:val="21"/>
+          <w:szCs w:val="21"/>
+        </w:rPr>
+      </w:pPr>
+      <w:hyperlink r:id="rId13" w:history="1">
+        <w:r>
+          <w:rPr>
+            <w:rStyle w:val="Hyperlink"/>
+            <w:rFonts w:ascii="PingFang SC" w:eastAsia="PingFang SC" w:hAnsi="PingFang SC" w:hint="eastAsia"/>
+            <w:color w:val="607D8B"/>
+            <w:sz w:val="21"/>
+            <w:szCs w:val="21"/>
+          </w:rPr>
+          <w:t>K Closest Points to Origin</w:t>
+        </w:r>
+      </w:hyperlink>
+    </w:p>
+    <w:p>
+      <w:pPr>
+        <w:numPr>
+          <w:ilvl w:val="0"/>
+          <w:numId w:val="2"/>
+        </w:numPr>
+        <w:shd w:val="clear" w:color="auto" w:fill="FFFFFF"/>
+        <w:spacing w:before="100" w:beforeAutospacing="1" w:after="100" w:afterAutospacing="1"/>
+        <w:rPr>
+          <w:rFonts w:ascii="PingFang SC" w:eastAsia="PingFang SC" w:hAnsi="PingFang SC" w:hint="eastAsia"/>
+          <w:color w:val="424242"/>
+          <w:sz w:val="21"/>
+          <w:szCs w:val="21"/>
+        </w:rPr>
+      </w:pPr>
+      <w:hyperlink r:id="rId14" w:history="1">
+        <w:r>
+          <w:rPr>
+            <w:rStyle w:val="Hyperlink"/>
+            <w:rFonts w:ascii="PingFang SC" w:eastAsia="PingFang SC" w:hAnsi="PingFang SC" w:hint="eastAsia"/>
+            <w:color w:val="607D8B"/>
+            <w:sz w:val="21"/>
+            <w:szCs w:val="21"/>
+          </w:rPr>
+          <w:t>Reorder Log Files</w:t>
+        </w:r>
+      </w:hyperlink>
+    </w:p>
+    <w:p>
+      <w:pPr>
+        <w:numPr>
+          <w:ilvl w:val="0"/>
+          <w:numId w:val="2"/>
+        </w:numPr>
+        <w:shd w:val="clear" w:color="auto" w:fill="FFFFFF"/>
+        <w:spacing w:before="100" w:beforeAutospacing="1" w:after="100" w:afterAutospacing="1"/>
+        <w:rPr>
+          <w:rFonts w:ascii="PingFang SC" w:eastAsia="PingFang SC" w:hAnsi="PingFang SC" w:hint="eastAsia"/>
+          <w:color w:val="424242"/>
+          <w:sz w:val="21"/>
+          <w:szCs w:val="21"/>
+        </w:rPr>
+      </w:pPr>
+      <w:hyperlink r:id="rId15" w:history="1">
+        <w:r>
+          <w:rPr>
+            <w:rStyle w:val="Hyperlink"/>
+            <w:rFonts w:ascii="PingFang SC" w:eastAsia="PingFang SC" w:hAnsi="PingFang SC" w:hint="eastAsia"/>
+            <w:color w:val="607D8B"/>
+            <w:sz w:val="21"/>
+            <w:szCs w:val="21"/>
+          </w:rPr>
+          <w:t>Partition Labels</w:t>
+        </w:r>
+      </w:hyperlink>
+    </w:p>
+    <w:p>
+      <w:pPr>
+        <w:numPr>
+          <w:ilvl w:val="0"/>
+          <w:numId w:val="2"/>
+        </w:numPr>
+        <w:shd w:val="clear" w:color="auto" w:fill="FFFFFF"/>
+        <w:spacing w:before="100" w:beforeAutospacing="1" w:after="100" w:afterAutospacing="1"/>
+        <w:rPr>
+          <w:rFonts w:ascii="PingFang SC" w:eastAsia="PingFang SC" w:hAnsi="PingFang SC" w:hint="eastAsia"/>
+          <w:color w:val="424242"/>
+          <w:sz w:val="21"/>
+          <w:szCs w:val="21"/>
+        </w:rPr>
+      </w:pPr>
+      <w:hyperlink r:id="rId16" w:history="1">
+        <w:r>
+          <w:rPr>
+            <w:rStyle w:val="Hyperlink"/>
+            <w:rFonts w:ascii="PingFang SC" w:eastAsia="PingFang SC" w:hAnsi="PingFang SC" w:hint="eastAsia"/>
+            <w:color w:val="607D8B"/>
+            <w:sz w:val="21"/>
+            <w:szCs w:val="21"/>
+          </w:rPr>
+          <w:t>Min Cost to Add New Roads</w:t>
+        </w:r>
+      </w:hyperlink>
+      <w:r>
+        <w:rPr>
+          <w:rFonts w:ascii="PingFang SC" w:eastAsia="PingFang SC" w:hAnsi="PingFang SC" w:hint="eastAsia"/>
+          <w:color w:val="424242"/>
+          <w:sz w:val="21"/>
+          <w:szCs w:val="21"/>
+        </w:rPr>
+        <w:t> (MST)</w:t>
+      </w:r>
+    </w:p>
+    <w:p>
+      <w:pPr>
+        <w:numPr>
+          <w:ilvl w:val="0"/>
+          <w:numId w:val="2"/>
+        </w:numPr>
+        <w:shd w:val="clear" w:color="auto" w:fill="FFFFFF"/>
+        <w:spacing w:before="100" w:beforeAutospacing="1" w:after="100" w:afterAutospacing="1"/>
+        <w:rPr>
+          <w:rFonts w:ascii="PingFang SC" w:eastAsia="PingFang SC" w:hAnsi="PingFang SC" w:hint="eastAsia"/>
+          <w:color w:val="424242"/>
+          <w:sz w:val="21"/>
+          <w:szCs w:val="21"/>
+        </w:rPr>
+      </w:pPr>
+      <w:hyperlink r:id="rId17" w:history="1">
+        <w:r>
+          <w:rPr>
+            <w:rStyle w:val="Hyperlink"/>
+            <w:rFonts w:ascii="PingFang SC" w:eastAsia="PingFang SC" w:hAnsi="PingFang SC" w:hint="eastAsia"/>
+            <w:color w:val="607D8B"/>
+            <w:sz w:val="21"/>
+            <w:szCs w:val="21"/>
+          </w:rPr>
+          <w:t>Roll Dice</w:t>
+        </w:r>
+      </w:hyperlink>
+    </w:p>
+    <w:p>
+      <w:pPr>
+        <w:numPr>
+          <w:ilvl w:val="0"/>
+          <w:numId w:val="2"/>
+        </w:numPr>
+        <w:shd w:val="clear" w:color="auto" w:fill="FFFFFF"/>
+        <w:spacing w:before="100" w:beforeAutospacing="1" w:after="100" w:afterAutospacing="1"/>
+        <w:rPr>
+          <w:rFonts w:ascii="PingFang SC" w:eastAsia="PingFang SC" w:hAnsi="PingFang SC" w:hint="eastAsia"/>
+          <w:color w:val="424242"/>
+          <w:sz w:val="21"/>
+          <w:szCs w:val="21"/>
+        </w:rPr>
+      </w:pPr>
+      <w:hyperlink r:id="rId18" w:history="1">
+        <w:r>
+          <w:rPr>
+            <w:rStyle w:val="Hyperlink"/>
+            <w:rFonts w:ascii="PingFang SC" w:eastAsia="PingFang SC" w:hAnsi="PingFang SC" w:hint="eastAsia"/>
+            <w:color w:val="607D8B"/>
+            <w:sz w:val="21"/>
+            <w:szCs w:val="21"/>
+          </w:rPr>
+          <w:t>Min Cost to Connect Ropes</w:t>
+        </w:r>
+      </w:hyperlink>
+      <w:r>
+        <w:rPr>
+          <w:rFonts w:ascii="PingFang SC" w:eastAsia="PingFang SC" w:hAnsi="PingFang SC" w:hint="eastAsia"/>
+          <w:color w:val="424242"/>
+          <w:sz w:val="21"/>
+          <w:szCs w:val="21"/>
+        </w:rPr>
+        <w:t> (Merge Files)</w:t>
+      </w:r>
+    </w:p>
+    <w:p>
+      <w:pPr>
+        <w:numPr>
+          <w:ilvl w:val="0"/>
+          <w:numId w:val="2"/>
+        </w:numPr>
+        <w:shd w:val="clear" w:color="auto" w:fill="FFFFFF"/>
+        <w:spacing w:before="100" w:beforeAutospacing="1" w:after="100" w:afterAutospacing="1"/>
+        <w:rPr>
+          <w:rFonts w:ascii="PingFang SC" w:eastAsia="PingFang SC" w:hAnsi="PingFang SC" w:hint="eastAsia"/>
+          <w:color w:val="424242"/>
+          <w:sz w:val="21"/>
+          <w:szCs w:val="21"/>
+        </w:rPr>
+      </w:pPr>
+      <w:hyperlink r:id="rId19" w:history="1">
+        <w:r>
+          <w:rPr>
+            <w:rStyle w:val="Hyperlink"/>
+            <w:rFonts w:ascii="PingFang SC" w:eastAsia="PingFang SC" w:hAnsi="PingFang SC" w:hint="eastAsia"/>
+            <w:color w:val="607D8B"/>
+            <w:sz w:val="21"/>
+            <w:szCs w:val="21"/>
+          </w:rPr>
+          <w:t>Optimal Aircraft Utilization</w:t>
+        </w:r>
+      </w:hyperlink>
+      <w:r>
+        <w:rPr>
+          <w:rFonts w:ascii="PingFang SC" w:eastAsia="PingFang SC" w:hAnsi="PingFang SC" w:hint="eastAsia"/>
+          <w:color w:val="424242"/>
+          <w:sz w:val="21"/>
+          <w:szCs w:val="21"/>
+        </w:rPr>
+        <w:t> (Foreground/Background Apps)</w:t>
+      </w:r>
+    </w:p>
+    <w:p>
+      <w:pPr>
+        <w:numPr>
+          <w:ilvl w:val="0"/>
+          <w:numId w:val="2"/>
+        </w:numPr>
+        <w:shd w:val="clear" w:color="auto" w:fill="FFFFFF"/>
+        <w:spacing w:before="100" w:beforeAutospacing="1" w:after="100" w:afterAutospacing="1"/>
+        <w:rPr>
+          <w:rFonts w:ascii="PingFang SC" w:eastAsia="PingFang SC" w:hAnsi="PingFang SC" w:hint="eastAsia"/>
+          <w:color w:val="424242"/>
+          <w:sz w:val="21"/>
+          <w:szCs w:val="21"/>
+        </w:rPr>
+      </w:pPr>
+      <w:hyperlink r:id="rId20" w:history="1">
+        <w:r>
+          <w:rPr>
+            <w:rStyle w:val="Hyperlink"/>
+            <w:rFonts w:ascii="PingFang SC" w:eastAsia="PingFang SC" w:hAnsi="PingFang SC" w:hint="eastAsia"/>
+            <w:color w:val="607D8B"/>
+            <w:sz w:val="21"/>
+            <w:szCs w:val="21"/>
+          </w:rPr>
+          <w:t>Longest string without 3 consecutive characters</w:t>
+        </w:r>
+      </w:hyperlink>
+    </w:p>
+    <w:p>
+      <w:pPr>
+        <w:numPr>
+          <w:ilvl w:val="0"/>
+          <w:numId w:val="2"/>
+        </w:numPr>
+        <w:shd w:val="clear" w:color="auto" w:fill="FFFFFF"/>
+        <w:spacing w:before="100" w:beforeAutospacing="1" w:after="100" w:afterAutospacing="1"/>
+        <w:rPr>
+          <w:rFonts w:ascii="PingFang SC" w:eastAsia="PingFang SC" w:hAnsi="PingFang SC" w:hint="eastAsia"/>
+          <w:color w:val="424242"/>
+          <w:sz w:val="21"/>
+          <w:szCs w:val="21"/>
+        </w:rPr>
+      </w:pPr>
+      <w:hyperlink r:id="rId21" w:history="1">
+        <w:r>
+          <w:rPr>
+            <w:rStyle w:val="Hyperlink"/>
+            <w:rFonts w:ascii="PingFang SC" w:eastAsia="PingFang SC" w:hAnsi="PingFang SC" w:hint="eastAsia"/>
+            <w:color w:val="607D8B"/>
+            <w:sz w:val="21"/>
+            <w:szCs w:val="21"/>
+          </w:rPr>
+          <w:t>Movies on Flight</w:t>
+        </w:r>
+      </w:hyperlink>
+      <w:r>
+        <w:rPr>
+          <w:rFonts w:ascii="PingFang SC" w:eastAsia="PingFang SC" w:hAnsi="PingFang SC" w:hint="eastAsia"/>
+          <w:color w:val="424242"/>
+          <w:sz w:val="21"/>
+          <w:szCs w:val="21"/>
+        </w:rPr>
+        <w:t> (Two Sum Closest)</w:t>
+      </w:r>
+    </w:p>
+    <w:p>
+      <w:pPr>
+        <w:numPr>
+          <w:ilvl w:val="0"/>
+          <w:numId w:val="2"/>
+        </w:numPr>
+        <w:shd w:val="clear" w:color="auto" w:fill="FFFFFF"/>
+        <w:spacing w:before="100" w:beforeAutospacing="1" w:after="100" w:afterAutospacing="1"/>
+        <w:rPr>
+          <w:rFonts w:ascii="PingFang SC" w:eastAsia="PingFang SC" w:hAnsi="PingFang SC" w:hint="eastAsia"/>
+          <w:color w:val="424242"/>
+          <w:sz w:val="21"/>
+          <w:szCs w:val="21"/>
+        </w:rPr>
+      </w:pPr>
+      <w:hyperlink r:id="rId22" w:history="1">
+        <w:r>
+          <w:rPr>
+            <w:rStyle w:val="Hyperlink"/>
+            <w:rFonts w:ascii="PingFang SC" w:eastAsia="PingFang SC" w:hAnsi="PingFang SC" w:hint="eastAsia"/>
+            <w:color w:val="607D8B"/>
+            <w:sz w:val="21"/>
+            <w:szCs w:val="21"/>
+          </w:rPr>
+          <w:t>Sort Center</w:t>
+        </w:r>
+      </w:hyperlink>
+      <w:r>
+        <w:rPr>
+          <w:rFonts w:ascii="PingFang SC" w:eastAsia="PingFang SC" w:hAnsi="PingFang SC" w:hint="eastAsia"/>
+          <w:color w:val="424242"/>
+          <w:sz w:val="21"/>
+          <w:szCs w:val="21"/>
+        </w:rPr>
+        <w:t> (Two Sum)</w:t>
+      </w:r>
+    </w:p>
+    <w:p>
+      <w:pPr>
+        <w:numPr>
+          <w:ilvl w:val="0"/>
+          <w:numId w:val="2"/>
+        </w:numPr>
+        <w:shd w:val="clear" w:color="auto" w:fill="FFFFFF"/>
+        <w:spacing w:before="100" w:beforeAutospacing="1" w:after="100" w:afterAutospacing="1"/>
+        <w:rPr>
+          <w:rFonts w:ascii="PingFang SC" w:eastAsia="PingFang SC" w:hAnsi="PingFang SC" w:hint="eastAsia"/>
+          <w:color w:val="424242"/>
+          <w:sz w:val="21"/>
+          <w:szCs w:val="21"/>
+        </w:rPr>
+      </w:pPr>
+      <w:hyperlink r:id="rId23" w:history="1">
+        <w:r>
+          <w:rPr>
+            <w:rStyle w:val="Hyperlink"/>
+            <w:rFonts w:ascii="PingFang SC" w:eastAsia="PingFang SC" w:hAnsi="PingFang SC" w:hint="eastAsia"/>
+            <w:color w:val="607D8B"/>
+            <w:sz w:val="21"/>
+            <w:szCs w:val="21"/>
+          </w:rPr>
+          <w:t>Longest string made up of only vowels</w:t>
+        </w:r>
+      </w:hyperlink>
+    </w:p>
+    <w:p>
+      <w:pPr>
+        <w:numPr>
+          <w:ilvl w:val="0"/>
+          <w:numId w:val="2"/>
+        </w:numPr>
+        <w:shd w:val="clear" w:color="auto" w:fill="FFFFFF"/>
+        <w:spacing w:before="100" w:beforeAutospacing="1" w:after="100" w:afterAutospacing="1"/>
+        <w:rPr>
+          <w:rFonts w:ascii="PingFang SC" w:eastAsia="PingFang SC" w:hAnsi="PingFang SC" w:hint="eastAsia"/>
+          <w:color w:val="424242"/>
+          <w:sz w:val="21"/>
+          <w:szCs w:val="21"/>
+        </w:rPr>
+      </w:pPr>
+      <w:hyperlink r:id="rId24" w:history="1">
+        <w:r>
+          <w:rPr>
+            <w:rStyle w:val="Hyperlink"/>
+            <w:rFonts w:ascii="PingFang SC" w:eastAsia="PingFang SC" w:hAnsi="PingFang SC" w:hint="eastAsia"/>
+            <w:color w:val="607D8B"/>
+            <w:sz w:val="21"/>
+            <w:szCs w:val="21"/>
+          </w:rPr>
+          <w:t>Substrings of size K with K distinct chars</w:t>
+        </w:r>
+      </w:hyperlink>
+    </w:p>
+    <w:p>
+      <w:pPr>
+        <w:numPr>
+          <w:ilvl w:val="0"/>
+          <w:numId w:val="2"/>
+        </w:numPr>
+        <w:shd w:val="clear" w:color="auto" w:fill="FFFFFF"/>
+        <w:spacing w:before="100" w:beforeAutospacing="1" w:after="100" w:afterAutospacing="1"/>
+        <w:rPr>
+          <w:rFonts w:ascii="PingFang SC" w:eastAsia="PingFang SC" w:hAnsi="PingFang SC" w:hint="eastAsia"/>
+          <w:color w:val="424242"/>
+          <w:sz w:val="21"/>
+          <w:szCs w:val="21"/>
+        </w:rPr>
+      </w:pPr>
+      <w:hyperlink r:id="rId25" w:history="1">
+        <w:r>
+          <w:rPr>
+            <w:rStyle w:val="Hyperlink"/>
+            <w:rFonts w:ascii="PingFang SC" w:eastAsia="PingFang SC" w:hAnsi="PingFang SC" w:hint="eastAsia"/>
+            <w:color w:val="607D8B"/>
+            <w:sz w:val="21"/>
+            <w:szCs w:val="21"/>
+          </w:rPr>
+          <w:t>Shopkeeper Sale</w:t>
+        </w:r>
+      </w:hyperlink>
+    </w:p>
+    <w:p>
+      <w:pPr>
+        <w:numPr>
+          <w:ilvl w:val="0"/>
+          <w:numId w:val="2"/>
+        </w:numPr>
+        <w:shd w:val="clear" w:color="auto" w:fill="FFFFFF"/>
+        <w:spacing w:before="100" w:beforeAutospacing="1" w:after="100" w:afterAutospacing="1"/>
+        <w:rPr>
+          <w:rFonts w:ascii="PingFang SC" w:eastAsia="PingFang SC" w:hAnsi="PingFang SC" w:hint="eastAsia"/>
+          <w:color w:val="424242"/>
+          <w:sz w:val="21"/>
+          <w:szCs w:val="21"/>
+        </w:rPr>
+      </w:pPr>
+      <w:hyperlink r:id="rId26" w:history="1">
+        <w:r>
+          <w:rPr>
+            <w:rStyle w:val="Hyperlink"/>
+            <w:rFonts w:ascii="PingFang SC" w:eastAsia="PingFang SC" w:hAnsi="PingFang SC" w:hint="eastAsia"/>
+            <w:color w:val="607D8B"/>
+            <w:sz w:val="21"/>
+            <w:szCs w:val="21"/>
+          </w:rPr>
+          <w:t>Treasure Island</w:t>
+        </w:r>
+      </w:hyperlink>
+      <w:r>
+        <w:rPr>
+          <w:rFonts w:ascii="PingFang SC" w:eastAsia="PingFang SC" w:hAnsi="PingFang SC" w:hint="eastAsia"/>
+          <w:color w:val="424242"/>
+          <w:sz w:val="21"/>
+          <w:szCs w:val="21"/>
+        </w:rPr>
+        <w:t> (BFS)</w:t>
+      </w:r>
+    </w:p>
+    <w:p>
+      <w:pPr>
+        <w:pStyle w:val="ListParagraph"/>
+      </w:pPr>
       <w:bookmarkStart w:id="0" w:name="_GoBack"/>
       <w:bookmarkEnd w:id="0"/>
     </w:p>
@@ -2252,6 +2808,155 @@
 <file path=word/numbering.xml><?xml version="1.0" encoding="utf-8"?>
 <w:numbering xmlns:wpc="http://schemas.microsoft.com/office/word/2010/wordprocessingCanvas" xmlns:cx="http://schemas.microsoft.com/office/drawing/2014/chartex" xmlns:cx1="http://schemas.microsoft.com/office/drawing/2015/9/8/chartex" xmlns:cx2="http://schemas.microsoft.com/office/drawing/2015/10/21/chartex" xmlns:cx3="http://schemas.microsoft.com/office/drawing/2016/5/9/chartex" xmlns:cx4="http://schemas.microsoft.com/office/drawing/2016/5/10/chartex" xmlns:cx5="http://schemas.microsoft.com/office/drawing/2016/5/11/chartex" xmlns:cx6="http://schemas.microsoft.com/office/drawing/2016/5/12/chartex" xmlns:cx7="http://schemas.microsoft.com/office/drawing/2016/5/13/chartex" xmlns:cx8="http://schemas.microsoft.com/office/drawing/2016/5/14/chartex" xmlns:mc="http://schemas.openxmlformats.org/markup-compatibility/2006" xmlns:aink="http://schemas.microsoft.com/office/drawing/2016/ink" xmlns:am3d="http://schemas.microsoft.com/office/drawing/2017/model3d" xmlns:o="urn:schemas-microsoft-com:office:office" xmlns:r="http://schemas.openxmlformats.org/officeDocument/2006/relationships" xmlns:m="http://schemas.openxmlformats.org/officeDocument/2006/math" xmlns:v="urn:schemas-microsoft-com:vml" xmlns:wp14="http://schemas.microsoft.com/office/word/2010/wordprocessingDrawing" xmlns:wp="http://schemas.openxmlformats.org/drawingml/2006/wordprocessingDrawing" xmlns:w10="urn:schemas-microsoft-com:office:word" xmlns:w="http://schemas.openxmlformats.org/wordprocessingml/2006/main" xmlns:w14="http://schemas.microsoft.com/office/word/2010/wordml" xmlns:w15="http://schemas.microsoft.com/office/word/2012/wordml" xmlns:w16cid="http://schemas.microsoft.com/office/word/2016/wordml/cid" xmlns:w16se="http://schemas.microsoft.com/office/word/2015/wordml/symex" xmlns:wpg="http://schemas.microsoft.com/office/word/2010/wordprocessingGroup" xmlns:wpi="http://schemas.microsoft.com/office/word/2010/wordprocessingInk" xmlns:wne="http://schemas.microsoft.com/office/word/2006/wordml" xmlns:wps="http://schemas.microsoft.com/office/word/2010/wordprocessingShape" mc:Ignorable="w14 w15 w16se w16cid wp14">
   <w:abstractNum w:abstractNumId="0" w15:restartNumberingAfterBreak="0">
+    <w:nsid w:val="4AB4222B"/>
+    <w:multiLevelType w:val="multilevel"/>
+    <w:tmpl w:val="14D4708C"/>
+    <w:lvl w:ilvl="0">
+      <w:start w:val="1"/>
+      <w:numFmt w:val="bullet"/>
+      <w:lvlText w:val=""/>
+      <w:lvlJc w:val="left"/>
+      <w:pPr>
+        <w:tabs>
+          <w:tab w:val="num" w:pos="720"/>
+        </w:tabs>
+        <w:ind w:left="720" w:hanging="360"/>
+      </w:pPr>
+      <w:rPr>
+        <w:rFonts w:ascii="Symbol" w:hAnsi="Symbol" w:hint="default"/>
+        <w:sz w:val="20"/>
+      </w:rPr>
+    </w:lvl>
+    <w:lvl w:ilvl="1" w:tentative="1">
+      <w:start w:val="1"/>
+      <w:numFmt w:val="bullet"/>
+      <w:lvlText w:val="o"/>
+      <w:lvlJc w:val="left"/>
+      <w:pPr>
+        <w:tabs>
+          <w:tab w:val="num" w:pos="1440"/>
+        </w:tabs>
+        <w:ind w:left="1440" w:hanging="360"/>
+      </w:pPr>
+      <w:rPr>
+        <w:rFonts w:ascii="Courier New" w:hAnsi="Courier New" w:hint="default"/>
+        <w:sz w:val="20"/>
+      </w:rPr>
+    </w:lvl>
+    <w:lvl w:ilvl="2" w:tentative="1">
+      <w:start w:val="1"/>
+      <w:numFmt w:val="bullet"/>
+      <w:lvlText w:val=""/>
+      <w:lvlJc w:val="left"/>
+      <w:pPr>
+        <w:tabs>
+          <w:tab w:val="num" w:pos="2160"/>
+        </w:tabs>
+        <w:ind w:left="2160" w:hanging="360"/>
+      </w:pPr>
+      <w:rPr>
+        <w:rFonts w:ascii="Wingdings" w:hAnsi="Wingdings" w:hint="default"/>
+        <w:sz w:val="20"/>
+      </w:rPr>
+    </w:lvl>
+    <w:lvl w:ilvl="3" w:tentative="1">
+      <w:start w:val="1"/>
+      <w:numFmt w:val="bullet"/>
+      <w:lvlText w:val=""/>
+      <w:lvlJc w:val="left"/>
+      <w:pPr>
+        <w:tabs>
+          <w:tab w:val="num" w:pos="2880"/>
+        </w:tabs>
+        <w:ind w:left="2880" w:hanging="360"/>
+      </w:pPr>
+      <w:rPr>
+        <w:rFonts w:ascii="Wingdings" w:hAnsi="Wingdings" w:hint="default"/>
+        <w:sz w:val="20"/>
+      </w:rPr>
+    </w:lvl>
+    <w:lvl w:ilvl="4" w:tentative="1">
+      <w:start w:val="1"/>
+      <w:numFmt w:val="bullet"/>
+      <w:lvlText w:val=""/>
+      <w:lvlJc w:val="left"/>
+      <w:pPr>
+        <w:tabs>
+          <w:tab w:val="num" w:pos="3600"/>
+        </w:tabs>
+        <w:ind w:left="3600" w:hanging="360"/>
+      </w:pPr>
+      <w:rPr>
+        <w:rFonts w:ascii="Wingdings" w:hAnsi="Wingdings" w:hint="default"/>
+        <w:sz w:val="20"/>
+      </w:rPr>
+    </w:lvl>
+    <w:lvl w:ilvl="5" w:tentative="1">
+      <w:start w:val="1"/>
+      <w:numFmt w:val="bullet"/>
+      <w:lvlText w:val=""/>
+      <w:lvlJc w:val="left"/>
+      <w:pPr>
+        <w:tabs>
+          <w:tab w:val="num" w:pos="4320"/>
+        </w:tabs>
+        <w:ind w:left="4320" w:hanging="360"/>
+      </w:pPr>
+      <w:rPr>
+        <w:rFonts w:ascii="Wingdings" w:hAnsi="Wingdings" w:hint="default"/>
+        <w:sz w:val="20"/>
+      </w:rPr>
+    </w:lvl>
+    <w:lvl w:ilvl="6" w:tentative="1">
+      <w:start w:val="1"/>
+      <w:numFmt w:val="bullet"/>
+      <w:lvlText w:val=""/>
+      <w:lvlJc w:val="left"/>
+      <w:pPr>
+        <w:tabs>
+          <w:tab w:val="num" w:pos="5040"/>
+        </w:tabs>
+        <w:ind w:left="5040" w:hanging="360"/>
+      </w:pPr>
+      <w:rPr>
+        <w:rFonts w:ascii="Wingdings" w:hAnsi="Wingdings" w:hint="default"/>
+        <w:sz w:val="20"/>
+      </w:rPr>
+    </w:lvl>
+    <w:lvl w:ilvl="7" w:tentative="1">
+      <w:start w:val="1"/>
+      <w:numFmt w:val="bullet"/>
+      <w:lvlText w:val=""/>
+      <w:lvlJc w:val="left"/>
+      <w:pPr>
+        <w:tabs>
+          <w:tab w:val="num" w:pos="5760"/>
+        </w:tabs>
+        <w:ind w:left="5760" w:hanging="360"/>
+      </w:pPr>
+      <w:rPr>
+        <w:rFonts w:ascii="Wingdings" w:hAnsi="Wingdings" w:hint="default"/>
+        <w:sz w:val="20"/>
+      </w:rPr>
+    </w:lvl>
+    <w:lvl w:ilvl="8" w:tentative="1">
+      <w:start w:val="1"/>
+      <w:numFmt w:val="bullet"/>
+      <w:lvlText w:val=""/>
+      <w:lvlJc w:val="left"/>
+      <w:pPr>
+        <w:tabs>
+          <w:tab w:val="num" w:pos="6480"/>
+        </w:tabs>
+        <w:ind w:left="6480" w:hanging="360"/>
+      </w:pPr>
+      <w:rPr>
+        <w:rFonts w:ascii="Wingdings" w:hAnsi="Wingdings" w:hint="default"/>
+        <w:sz w:val="20"/>
+      </w:rPr>
+    </w:lvl>
+  </w:abstractNum>
+  <w:abstractNum w:abstractNumId="1" w15:restartNumberingAfterBreak="0">
     <w:nsid w:val="7B2E60EB"/>
     <w:multiLevelType w:val="hybridMultilevel"/>
     <w:tmpl w:val="8DB62050"/>
@@ -2341,6 +3046,9 @@
     </w:lvl>
   </w:abstractNum>
   <w:num w:numId="1">
+    <w:abstractNumId w:val="1"/>
+  </w:num>
+  <w:num w:numId="2">
     <w:abstractNumId w:val="0"/>
   </w:num>
 </w:numbering>

</xml_diff>